<commit_message>
Rapport PAQ avec normative modelio version 1
</commit_message>
<xml_diff>
--- a/Liste de regles/PAQ.docx
+++ b/Liste de regles/PAQ.docx
@@ -14,9 +14,10 @@
       <w:r>
         <w:rPr>
           <w:b/>
+          <w:noProof/>
           <w:sz w:val="52"/>
           <w:szCs w:val="52"/>
-          <w:lang w:val="fr-FR"/>
+          <w:lang w:eastAsia="es-ES"/>
         </w:rPr>
         <w:drawing>
           <wp:inline distT="0" distB="0" distL="0" distR="0">
@@ -911,7 +912,6 @@
       <w:pPr>
         <w:jc w:val="both"/>
         <w:rPr>
-          <w:u w:val="single"/>
           <w:lang w:val="fr-FR"/>
         </w:rPr>
       </w:pPr>
@@ -962,6 +962,127 @@
       <w:pPr>
         <w:jc w:val="both"/>
         <w:rPr>
+          <w:lang w:val="fr-FR"/>
+        </w:rPr>
+      </w:pPr>
+      <w:r>
+        <w:rPr>
+          <w:lang w:val="fr-FR"/>
+        </w:rPr>
+        <w:t>IMPORTANT: Chaque trois jours, tous les membres d'</w:t>
+      </w:r>
+      <w:proofErr w:type="spellStart"/>
+      <w:r>
+        <w:rPr>
+          <w:lang w:val="fr-FR"/>
+        </w:rPr>
+        <w:t>equipe</w:t>
+      </w:r>
+      <w:proofErr w:type="spellEnd"/>
+      <w:r>
+        <w:rPr>
+          <w:lang w:val="fr-FR"/>
+        </w:rPr>
+        <w:t xml:space="preserve"> devrait remplir un formulaire avec l'</w:t>
+      </w:r>
+      <w:proofErr w:type="spellStart"/>
+      <w:r>
+        <w:rPr>
+          <w:lang w:val="fr-FR"/>
+        </w:rPr>
+        <w:t>objetif</w:t>
+      </w:r>
+      <w:proofErr w:type="spellEnd"/>
+      <w:r>
+        <w:rPr>
+          <w:lang w:val="fr-FR"/>
+        </w:rPr>
+        <w:t xml:space="preserve"> de </w:t>
+      </w:r>
+      <w:proofErr w:type="spellStart"/>
+      <w:r>
+        <w:rPr>
+          <w:lang w:val="fr-FR"/>
+        </w:rPr>
+        <w:t>creer</w:t>
+      </w:r>
+      <w:proofErr w:type="spellEnd"/>
+      <w:r>
+        <w:rPr>
+          <w:lang w:val="fr-FR"/>
+        </w:rPr>
+        <w:t xml:space="preserve"> un bilan </w:t>
+      </w:r>
+      <w:proofErr w:type="spellStart"/>
+      <w:r>
+        <w:rPr>
+          <w:lang w:val="fr-FR"/>
+        </w:rPr>
+        <w:t>retrospectif</w:t>
+      </w:r>
+      <w:proofErr w:type="spellEnd"/>
+      <w:r>
+        <w:rPr>
+          <w:lang w:val="fr-FR"/>
+        </w:rPr>
+        <w:t xml:space="preserve">. Avec ces documents le chef du </w:t>
+      </w:r>
+      <w:proofErr w:type="spellStart"/>
+      <w:r>
+        <w:rPr>
+          <w:lang w:val="fr-FR"/>
+        </w:rPr>
+        <w:t>project</w:t>
+      </w:r>
+      <w:proofErr w:type="spellEnd"/>
+      <w:r>
+        <w:rPr>
+          <w:lang w:val="fr-FR"/>
+        </w:rPr>
+        <w:t xml:space="preserve"> peut surveiller le </w:t>
+      </w:r>
+      <w:proofErr w:type="spellStart"/>
+      <w:r>
+        <w:rPr>
+          <w:lang w:val="fr-FR"/>
+        </w:rPr>
+        <w:t>deroulement</w:t>
+      </w:r>
+      <w:proofErr w:type="spellEnd"/>
+      <w:r>
+        <w:rPr>
+          <w:lang w:val="fr-FR"/>
+        </w:rPr>
+        <w:t xml:space="preserve"> du projet et prendre les </w:t>
+      </w:r>
+      <w:proofErr w:type="spellStart"/>
+      <w:r>
+        <w:rPr>
+          <w:lang w:val="fr-FR"/>
+        </w:rPr>
+        <w:t>decisions</w:t>
+      </w:r>
+      <w:proofErr w:type="spellEnd"/>
+      <w:r>
+        <w:rPr>
+          <w:lang w:val="fr-FR"/>
+        </w:rPr>
+        <w:t xml:space="preserve"> pertinents.</w:t>
+      </w:r>
+    </w:p>
+    <w:p>
+      <w:pPr>
+        <w:jc w:val="both"/>
+        <w:rPr>
+          <w:u w:val="single"/>
+          <w:lang w:val="fr-FR"/>
+        </w:rPr>
+      </w:pPr>
+    </w:p>
+    <w:p>
+      <w:pPr>
+        <w:jc w:val="both"/>
+        <w:rPr>
           <w:u w:val="single"/>
           <w:lang w:val="fr-FR"/>
         </w:rPr>
@@ -1240,7 +1361,6 @@
           <w:u w:val="single"/>
           <w:lang w:val="fr-FR"/>
         </w:rPr>
-        <w:lastRenderedPageBreak/>
         <w:t>Exemples :</w:t>
       </w:r>
     </w:p>
@@ -1829,6 +1949,7 @@
           <w:sz w:val="24"/>
           <w:lang w:val="fr-FR"/>
         </w:rPr>
+        <w:lastRenderedPageBreak/>
         <w:t xml:space="preserve">Toute ça on le peut écrire, dans case d’indispensabilité, dans notes associés à l’exigence. </w:t>
       </w:r>
     </w:p>
@@ -2435,6 +2556,7 @@
           <w:sz w:val="24"/>
           <w:lang w:val="fr-FR"/>
         </w:rPr>
+        <w:lastRenderedPageBreak/>
         <w:tab/>
       </w:r>
       <w:r>
@@ -2552,7 +2674,6 @@
           <w:u w:val="single"/>
           <w:lang w:val="fr-FR"/>
         </w:rPr>
-        <w:lastRenderedPageBreak/>
         <w:t>Exemples</w:t>
       </w:r>
       <w:r>
@@ -3256,6 +3377,7 @@
           <w:u w:val="single"/>
           <w:lang w:val="fr-FR"/>
         </w:rPr>
+        <w:lastRenderedPageBreak/>
         <w:t>Nom d’objet </w:t>
       </w:r>
       <w:r>
@@ -3347,7 +3469,6 @@
           <w:u w:val="single"/>
           <w:lang w:val="fr-FR"/>
         </w:rPr>
-        <w:lastRenderedPageBreak/>
         <w:t>Nom de paramètre </w:t>
       </w:r>
       <w:r>
@@ -4049,6 +4170,7 @@
           <w:sz w:val="24"/>
           <w:lang w:val="fr-FR"/>
         </w:rPr>
+        <w:lastRenderedPageBreak/>
         <w:t xml:space="preserve">Nom d’association : </w:t>
       </w:r>
       <w:r>
@@ -4112,7 +4234,6 @@
           <w:sz w:val="28"/>
           <w:lang w:val="fr-FR"/>
         </w:rPr>
-        <w:lastRenderedPageBreak/>
         <w:t xml:space="preserve">4.4 </w:t>
       </w:r>
       <w:r>
@@ -4693,6 +4814,7 @@
           <w:sz w:val="24"/>
           <w:lang w:val="fr-FR"/>
         </w:rPr>
+        <w:lastRenderedPageBreak/>
         <w:t xml:space="preserve">Nom de relation : </w:t>
       </w:r>
       <w:proofErr w:type="spellStart"/>
@@ -4752,6 +4874,791 @@
         <w:t>estArrive</w:t>
       </w:r>
       <w:proofErr w:type="spellEnd"/>
+    </w:p>
+    <w:p>
+      <w:pPr>
+        <w:ind w:left="993" w:firstLine="141"/>
+        <w:jc w:val="both"/>
+        <w:rPr>
+          <w:sz w:val="24"/>
+          <w:lang w:val="fr-FR"/>
+        </w:rPr>
+      </w:pPr>
+    </w:p>
+    <w:p>
+      <w:pPr>
+        <w:ind w:left="993" w:firstLine="141"/>
+        <w:jc w:val="both"/>
+        <w:rPr>
+          <w:sz w:val="24"/>
+          <w:lang w:val="fr-FR"/>
+        </w:rPr>
+      </w:pPr>
+    </w:p>
+    <w:p>
+      <w:pPr>
+        <w:jc w:val="both"/>
+        <w:rPr>
+          <w:b/>
+          <w:sz w:val="28"/>
+          <w:u w:val="single"/>
+          <w:lang w:val="fr-FR"/>
+        </w:rPr>
+      </w:pPr>
+      <w:r>
+        <w:rPr>
+          <w:b/>
+          <w:sz w:val="28"/>
+          <w:lang w:val="fr-FR"/>
+        </w:rPr>
+        <w:t xml:space="preserve">4.5 </w:t>
+      </w:r>
+      <w:r>
+        <w:rPr>
+          <w:b/>
+          <w:sz w:val="28"/>
+          <w:u w:val="single"/>
+          <w:lang w:val="fr-FR"/>
+        </w:rPr>
+        <w:t xml:space="preserve">UML </w:t>
+      </w:r>
+      <w:proofErr w:type="spellStart"/>
+      <w:r>
+        <w:rPr>
+          <w:b/>
+          <w:sz w:val="28"/>
+          <w:u w:val="single"/>
+          <w:lang w:val="fr-FR"/>
+        </w:rPr>
+        <w:t>Modelio</w:t>
+      </w:r>
+      <w:proofErr w:type="spellEnd"/>
+    </w:p>
+    <w:p>
+      <w:pPr>
+        <w:jc w:val="both"/>
+        <w:rPr>
+          <w:i/>
+          <w:sz w:val="24"/>
+          <w:lang w:val="fr-FR"/>
+        </w:rPr>
+      </w:pPr>
+    </w:p>
+    <w:p>
+      <w:pPr>
+        <w:ind w:left="709" w:firstLine="142"/>
+        <w:jc w:val="both"/>
+        <w:rPr>
+          <w:i/>
+          <w:sz w:val="28"/>
+          <w:u w:val="single"/>
+          <w:lang w:val="fr-FR"/>
+        </w:rPr>
+      </w:pPr>
+      <w:r>
+        <w:rPr>
+          <w:i/>
+          <w:sz w:val="28"/>
+          <w:u w:val="single"/>
+          <w:lang w:val="fr-FR"/>
+        </w:rPr>
+        <w:t>Ecriture :</w:t>
+      </w:r>
+    </w:p>
+    <w:p>
+      <w:pPr>
+        <w:ind w:left="709" w:firstLine="142"/>
+        <w:jc w:val="both"/>
+        <w:rPr>
+          <w:i/>
+          <w:sz w:val="12"/>
+          <w:u w:val="single"/>
+          <w:lang w:val="fr-FR"/>
+        </w:rPr>
+      </w:pPr>
+    </w:p>
+    <w:p>
+      <w:pPr>
+        <w:ind w:left="993" w:hanging="142"/>
+        <w:jc w:val="both"/>
+        <w:rPr>
+          <w:sz w:val="24"/>
+          <w:lang w:val="fr-FR"/>
+        </w:rPr>
+      </w:pPr>
+      <w:r>
+        <w:rPr>
+          <w:sz w:val="24"/>
+          <w:u w:val="single"/>
+          <w:lang w:val="fr-FR"/>
+        </w:rPr>
+        <w:t>Nom de classe </w:t>
+      </w:r>
+      <w:r>
+        <w:rPr>
+          <w:sz w:val="24"/>
+          <w:lang w:val="fr-FR"/>
+        </w:rPr>
+        <w:t>: ne peut pas avoir les espaces blancs, il doit commencer pour majuscule et tous les mots individuelles suivant la première devraient commencer pour majuscule aussi.</w:t>
+      </w:r>
+    </w:p>
+    <w:p>
+      <w:pPr>
+        <w:ind w:left="709" w:firstLine="142"/>
+        <w:jc w:val="both"/>
+        <w:rPr>
+          <w:sz w:val="24"/>
+          <w:lang w:val="fr-FR"/>
+        </w:rPr>
+      </w:pPr>
+    </w:p>
+    <w:p>
+      <w:pPr>
+        <w:ind w:left="993" w:hanging="142"/>
+        <w:jc w:val="both"/>
+        <w:rPr>
+          <w:sz w:val="24"/>
+          <w:lang w:val="fr-FR"/>
+        </w:rPr>
+      </w:pPr>
+      <w:r>
+        <w:rPr>
+          <w:sz w:val="24"/>
+          <w:u w:val="single"/>
+          <w:lang w:val="fr-FR"/>
+        </w:rPr>
+        <w:t>Nom d’attribut </w:t>
+      </w:r>
+      <w:r>
+        <w:rPr>
+          <w:sz w:val="24"/>
+          <w:lang w:val="fr-FR"/>
+        </w:rPr>
+        <w:t>: ne peut pas avoir les espaces blancs, il doit commencer pour minuscule et les mots individuelles suivant la première devraient commencer pour majuscule. Le format pour la définition est le suivant</w:t>
+      </w:r>
+    </w:p>
+    <w:p>
+      <w:pPr>
+        <w:ind w:left="709" w:firstLine="142"/>
+        <w:jc w:val="both"/>
+        <w:rPr>
+          <w:sz w:val="24"/>
+          <w:lang w:val="fr-FR"/>
+        </w:rPr>
+      </w:pPr>
+    </w:p>
+    <w:p>
+      <w:pPr>
+        <w:ind w:left="709" w:firstLine="142"/>
+        <w:jc w:val="both"/>
+        <w:rPr>
+          <w:sz w:val="24"/>
+          <w:lang w:val="fr-FR"/>
+        </w:rPr>
+      </w:pPr>
+      <w:r>
+        <w:rPr>
+          <w:sz w:val="24"/>
+          <w:lang w:val="fr-FR"/>
+        </w:rPr>
+        <w:tab/>
+        <w:t>Visibilité nom [multiplicité] : tipe d’expression = valeur initiale</w:t>
+      </w:r>
+    </w:p>
+    <w:p>
+      <w:pPr>
+        <w:ind w:left="709" w:firstLine="142"/>
+        <w:jc w:val="both"/>
+        <w:rPr>
+          <w:sz w:val="24"/>
+          <w:lang w:val="fr-FR"/>
+        </w:rPr>
+      </w:pPr>
+    </w:p>
+    <w:p>
+      <w:pPr>
+        <w:ind w:left="993" w:hanging="142"/>
+        <w:jc w:val="both"/>
+        <w:rPr>
+          <w:sz w:val="24"/>
+          <w:lang w:val="fr-FR"/>
+        </w:rPr>
+      </w:pPr>
+      <w:r>
+        <w:rPr>
+          <w:sz w:val="24"/>
+          <w:u w:val="single"/>
+          <w:lang w:val="fr-FR"/>
+        </w:rPr>
+        <w:t xml:space="preserve">Nom d’opération </w:t>
+      </w:r>
+      <w:r>
+        <w:rPr>
+          <w:sz w:val="24"/>
+          <w:lang w:val="fr-FR"/>
+        </w:rPr>
+        <w:t>: ne peut pas avoir les espaces blancs, il doit commencer pour minuscule et les mots individuelles suivant à la première devraient commencer pour majuscule. Le format pour la définition est le suivant</w:t>
+      </w:r>
+    </w:p>
+    <w:p>
+      <w:pPr>
+        <w:ind w:left="709" w:firstLine="142"/>
+        <w:jc w:val="both"/>
+        <w:rPr>
+          <w:sz w:val="24"/>
+          <w:lang w:val="fr-FR"/>
+        </w:rPr>
+      </w:pPr>
+    </w:p>
+    <w:p>
+      <w:pPr>
+        <w:ind w:left="709" w:firstLine="142"/>
+        <w:jc w:val="both"/>
+        <w:rPr>
+          <w:sz w:val="24"/>
+          <w:lang w:val="fr-FR"/>
+        </w:rPr>
+      </w:pPr>
+      <w:r>
+        <w:rPr>
+          <w:sz w:val="24"/>
+          <w:lang w:val="fr-FR"/>
+        </w:rPr>
+        <w:tab/>
+        <w:t>Visibilité nom (paramètres) : paramètres de sortie</w:t>
+      </w:r>
+    </w:p>
+    <w:p>
+      <w:pPr>
+        <w:ind w:left="709" w:firstLine="142"/>
+        <w:jc w:val="both"/>
+        <w:rPr>
+          <w:sz w:val="24"/>
+          <w:lang w:val="fr-FR"/>
+        </w:rPr>
+      </w:pPr>
+    </w:p>
+    <w:p>
+      <w:pPr>
+        <w:ind w:left="993" w:hanging="142"/>
+        <w:jc w:val="both"/>
+        <w:rPr>
+          <w:sz w:val="24"/>
+          <w:lang w:val="fr-FR"/>
+        </w:rPr>
+      </w:pPr>
+      <w:r>
+        <w:rPr>
+          <w:sz w:val="24"/>
+          <w:u w:val="single"/>
+          <w:lang w:val="fr-FR"/>
+        </w:rPr>
+        <w:t xml:space="preserve">Nom de rôle d’une association </w:t>
+      </w:r>
+      <w:r>
+        <w:rPr>
+          <w:sz w:val="24"/>
+          <w:lang w:val="fr-FR"/>
+        </w:rPr>
+        <w:t xml:space="preserve">: ne peut pas avoir les espaces blancs, il doit commencer pour minuscule et les mots individuelles suivant </w:t>
+      </w:r>
+      <w:proofErr w:type="gramStart"/>
+      <w:r>
+        <w:rPr>
+          <w:sz w:val="24"/>
+          <w:lang w:val="fr-FR"/>
+        </w:rPr>
+        <w:t>la première</w:t>
+      </w:r>
+      <w:proofErr w:type="gramEnd"/>
+      <w:r>
+        <w:rPr>
+          <w:sz w:val="24"/>
+          <w:lang w:val="fr-FR"/>
+        </w:rPr>
+        <w:t xml:space="preserve"> mot doit commencer pour majuscule.</w:t>
+      </w:r>
+    </w:p>
+    <w:p>
+      <w:pPr>
+        <w:ind w:left="709" w:firstLine="142"/>
+        <w:jc w:val="both"/>
+        <w:rPr>
+          <w:sz w:val="24"/>
+          <w:lang w:val="fr-FR"/>
+        </w:rPr>
+      </w:pPr>
+    </w:p>
+    <w:p>
+      <w:pPr>
+        <w:ind w:left="709" w:firstLine="142"/>
+        <w:jc w:val="both"/>
+        <w:rPr>
+          <w:i/>
+          <w:sz w:val="28"/>
+          <w:u w:val="single"/>
+          <w:lang w:val="fr-FR"/>
+        </w:rPr>
+      </w:pPr>
+      <w:r>
+        <w:rPr>
+          <w:i/>
+          <w:sz w:val="28"/>
+          <w:u w:val="single"/>
+          <w:lang w:val="fr-FR"/>
+        </w:rPr>
+        <w:lastRenderedPageBreak/>
+        <w:t>Normative:</w:t>
+      </w:r>
+    </w:p>
+    <w:p>
+      <w:pPr>
+        <w:ind w:left="709" w:firstLine="142"/>
+        <w:jc w:val="both"/>
+        <w:rPr>
+          <w:i/>
+          <w:sz w:val="16"/>
+          <w:u w:val="single"/>
+          <w:lang w:val="fr-FR"/>
+        </w:rPr>
+      </w:pPr>
+    </w:p>
+    <w:p>
+      <w:pPr>
+        <w:pStyle w:val="Prrafodelista"/>
+        <w:numPr>
+          <w:ilvl w:val="0"/>
+          <w:numId w:val="14"/>
+        </w:numPr>
+        <w:jc w:val="both"/>
+        <w:rPr>
+          <w:sz w:val="24"/>
+          <w:lang w:val="fr-FR"/>
+        </w:rPr>
+      </w:pPr>
+      <w:r>
+        <w:rPr>
+          <w:sz w:val="24"/>
+          <w:lang w:val="fr-FR"/>
+        </w:rPr>
+        <w:t>Les acteurs et les uses de case peuvent avoir seulement un comportement binaire</w:t>
+      </w:r>
+    </w:p>
+    <w:p>
+      <w:pPr>
+        <w:pStyle w:val="Prrafodelista"/>
+        <w:ind w:left="1571"/>
+        <w:jc w:val="both"/>
+        <w:rPr>
+          <w:sz w:val="24"/>
+          <w:lang w:val="fr-FR"/>
+        </w:rPr>
+      </w:pPr>
+    </w:p>
+    <w:p>
+      <w:pPr>
+        <w:pStyle w:val="Prrafodelista"/>
+        <w:numPr>
+          <w:ilvl w:val="0"/>
+          <w:numId w:val="14"/>
+        </w:numPr>
+        <w:jc w:val="both"/>
+        <w:rPr>
+          <w:sz w:val="24"/>
+          <w:lang w:val="fr-FR"/>
+        </w:rPr>
+      </w:pPr>
+      <w:r>
+        <w:rPr>
+          <w:sz w:val="24"/>
+          <w:lang w:val="fr-FR"/>
+        </w:rPr>
+        <w:t>Attributs, associations et opérations ne peuvent pas être abstracts et être une classe au même temps</w:t>
+      </w:r>
+    </w:p>
+    <w:p>
+      <w:pPr>
+        <w:pStyle w:val="Prrafodelista"/>
+        <w:ind w:left="1571"/>
+        <w:jc w:val="both"/>
+        <w:rPr>
+          <w:sz w:val="24"/>
+          <w:lang w:val="fr-FR"/>
+        </w:rPr>
+      </w:pPr>
+    </w:p>
+    <w:p>
+      <w:pPr>
+        <w:pStyle w:val="Prrafodelista"/>
+        <w:numPr>
+          <w:ilvl w:val="0"/>
+          <w:numId w:val="14"/>
+        </w:numPr>
+        <w:jc w:val="both"/>
+        <w:rPr>
+          <w:sz w:val="24"/>
+          <w:lang w:val="fr-FR"/>
+        </w:rPr>
+      </w:pPr>
+      <w:r>
+        <w:rPr>
+          <w:sz w:val="24"/>
+          <w:lang w:val="fr-FR"/>
+        </w:rPr>
+        <w:t>Une interface ne peut pas être implémentée deux fois pour la même classe</w:t>
+      </w:r>
+    </w:p>
+    <w:p>
+      <w:pPr>
+        <w:pStyle w:val="Prrafodelista"/>
+        <w:ind w:left="1571"/>
+        <w:jc w:val="both"/>
+        <w:rPr>
+          <w:sz w:val="24"/>
+          <w:lang w:val="fr-FR"/>
+        </w:rPr>
+      </w:pPr>
+    </w:p>
+    <w:p>
+      <w:pPr>
+        <w:pStyle w:val="Prrafodelista"/>
+        <w:numPr>
+          <w:ilvl w:val="0"/>
+          <w:numId w:val="14"/>
+        </w:numPr>
+        <w:jc w:val="both"/>
+        <w:rPr>
+          <w:sz w:val="24"/>
+          <w:lang w:val="fr-FR"/>
+        </w:rPr>
+      </w:pPr>
+      <w:r>
+        <w:rPr>
+          <w:sz w:val="24"/>
+          <w:lang w:val="fr-FR"/>
+        </w:rPr>
+        <w:t>Toutes les opérations devraient avoir un nom différent</w:t>
+      </w:r>
+    </w:p>
+    <w:p>
+      <w:pPr>
+        <w:pStyle w:val="Prrafodelista"/>
+        <w:ind w:left="1571"/>
+        <w:jc w:val="both"/>
+        <w:rPr>
+          <w:sz w:val="24"/>
+          <w:lang w:val="fr-FR"/>
+        </w:rPr>
+      </w:pPr>
+    </w:p>
+    <w:p>
+      <w:pPr>
+        <w:pStyle w:val="Prrafodelista"/>
+        <w:numPr>
+          <w:ilvl w:val="0"/>
+          <w:numId w:val="14"/>
+        </w:numPr>
+        <w:jc w:val="both"/>
+        <w:rPr>
+          <w:sz w:val="24"/>
+          <w:lang w:val="fr-FR"/>
+        </w:rPr>
+      </w:pPr>
+      <w:r>
+        <w:rPr>
+          <w:sz w:val="24"/>
+          <w:lang w:val="fr-FR"/>
+        </w:rPr>
+        <w:t>Tous les paramètres d’une opération devraient avoir un nom différent</w:t>
+      </w:r>
+    </w:p>
+    <w:p>
+      <w:pPr>
+        <w:pStyle w:val="Prrafodelista"/>
+        <w:ind w:left="1571"/>
+        <w:jc w:val="both"/>
+        <w:rPr>
+          <w:sz w:val="24"/>
+          <w:lang w:val="fr-FR"/>
+        </w:rPr>
+      </w:pPr>
+    </w:p>
+    <w:p>
+      <w:pPr>
+        <w:pStyle w:val="Prrafodelista"/>
+        <w:numPr>
+          <w:ilvl w:val="0"/>
+          <w:numId w:val="14"/>
+        </w:numPr>
+        <w:jc w:val="both"/>
+        <w:rPr>
+          <w:sz w:val="24"/>
+          <w:lang w:val="fr-FR"/>
+        </w:rPr>
+      </w:pPr>
+      <w:r>
+        <w:rPr>
+          <w:sz w:val="24"/>
+          <w:lang w:val="fr-FR"/>
+        </w:rPr>
+        <w:t>Une opération privée ne peut pas être redéfinie</w:t>
+      </w:r>
+    </w:p>
+    <w:p>
+      <w:pPr>
+        <w:pStyle w:val="Prrafodelista"/>
+        <w:ind w:left="1571"/>
+        <w:jc w:val="both"/>
+        <w:rPr>
+          <w:sz w:val="24"/>
+          <w:lang w:val="fr-FR"/>
+        </w:rPr>
+      </w:pPr>
+    </w:p>
+    <w:p>
+      <w:pPr>
+        <w:pStyle w:val="Prrafodelista"/>
+        <w:numPr>
+          <w:ilvl w:val="0"/>
+          <w:numId w:val="14"/>
+        </w:numPr>
+        <w:jc w:val="both"/>
+        <w:rPr>
+          <w:sz w:val="24"/>
+          <w:lang w:val="fr-FR"/>
+        </w:rPr>
+      </w:pPr>
+      <w:r>
+        <w:rPr>
+          <w:sz w:val="24"/>
+          <w:lang w:val="fr-FR"/>
+        </w:rPr>
+        <w:t>Une opération abstract ne peut pas définir une opération concrète</w:t>
+      </w:r>
+    </w:p>
+    <w:p>
+      <w:pPr>
+        <w:pStyle w:val="Prrafodelista"/>
+        <w:ind w:left="1571"/>
+        <w:jc w:val="both"/>
+        <w:rPr>
+          <w:sz w:val="24"/>
+          <w:lang w:val="fr-FR"/>
+        </w:rPr>
+      </w:pPr>
+    </w:p>
+    <w:p>
+      <w:pPr>
+        <w:pStyle w:val="Prrafodelista"/>
+        <w:numPr>
+          <w:ilvl w:val="0"/>
+          <w:numId w:val="14"/>
+        </w:numPr>
+        <w:jc w:val="both"/>
+        <w:rPr>
+          <w:sz w:val="24"/>
+          <w:lang w:val="fr-FR"/>
+        </w:rPr>
+      </w:pPr>
+      <w:r>
+        <w:rPr>
+          <w:sz w:val="24"/>
+          <w:lang w:val="fr-FR"/>
+        </w:rPr>
+        <w:t>Un constructeur ne peut pas avoir paramètres retournées</w:t>
+      </w:r>
+    </w:p>
+    <w:p>
+      <w:pPr>
+        <w:pStyle w:val="Prrafodelista"/>
+        <w:ind w:left="1571"/>
+        <w:jc w:val="both"/>
+        <w:rPr>
+          <w:sz w:val="24"/>
+          <w:lang w:val="fr-FR"/>
+        </w:rPr>
+      </w:pPr>
+    </w:p>
+    <w:p>
+      <w:pPr>
+        <w:pStyle w:val="Prrafodelista"/>
+        <w:numPr>
+          <w:ilvl w:val="0"/>
+          <w:numId w:val="14"/>
+        </w:numPr>
+        <w:jc w:val="both"/>
+        <w:rPr>
+          <w:sz w:val="24"/>
+          <w:lang w:val="fr-FR"/>
+        </w:rPr>
+      </w:pPr>
+      <w:r>
+        <w:rPr>
+          <w:sz w:val="24"/>
+          <w:lang w:val="fr-FR"/>
+        </w:rPr>
+        <w:t>Une association doit avoir un unique nom, une autre association ne peut pas avoir le même nom</w:t>
+      </w:r>
+    </w:p>
+    <w:p>
+      <w:pPr>
+        <w:pStyle w:val="Prrafodelista"/>
+        <w:ind w:left="1571"/>
+        <w:jc w:val="both"/>
+        <w:rPr>
+          <w:sz w:val="24"/>
+          <w:lang w:val="fr-FR"/>
+        </w:rPr>
+      </w:pPr>
+    </w:p>
+    <w:p>
+      <w:pPr>
+        <w:pStyle w:val="Prrafodelista"/>
+        <w:numPr>
+          <w:ilvl w:val="0"/>
+          <w:numId w:val="14"/>
+        </w:numPr>
+        <w:jc w:val="both"/>
+        <w:rPr>
+          <w:sz w:val="24"/>
+          <w:lang w:val="fr-FR"/>
+        </w:rPr>
+      </w:pPr>
+      <w:r>
+        <w:rPr>
+          <w:sz w:val="24"/>
+          <w:lang w:val="fr-FR"/>
+        </w:rPr>
+        <w:t>Tous les paramètres d’une classe devraient avoir noms différentes. Le nom de tous les attributs devraient être différents aussi</w:t>
+      </w:r>
+    </w:p>
+    <w:p>
+      <w:pPr>
+        <w:pStyle w:val="Prrafodelista"/>
+        <w:ind w:left="1571"/>
+        <w:jc w:val="both"/>
+        <w:rPr>
+          <w:sz w:val="24"/>
+          <w:lang w:val="fr-FR"/>
+        </w:rPr>
+      </w:pPr>
+    </w:p>
+    <w:p>
+      <w:pPr>
+        <w:pStyle w:val="Prrafodelista"/>
+        <w:numPr>
+          <w:ilvl w:val="0"/>
+          <w:numId w:val="14"/>
+        </w:numPr>
+        <w:jc w:val="both"/>
+        <w:rPr>
+          <w:sz w:val="24"/>
+          <w:lang w:val="fr-FR"/>
+        </w:rPr>
+      </w:pPr>
+      <w:r>
+        <w:rPr>
+          <w:sz w:val="24"/>
+          <w:lang w:val="fr-FR"/>
+        </w:rPr>
+        <w:t>Un attribut ne peut pas avoir le même nom qu’une association</w:t>
+      </w:r>
+    </w:p>
+    <w:p>
+      <w:pPr>
+        <w:pStyle w:val="Prrafodelista"/>
+        <w:ind w:left="1571"/>
+        <w:jc w:val="both"/>
+        <w:rPr>
+          <w:sz w:val="24"/>
+          <w:lang w:val="fr-FR"/>
+        </w:rPr>
+      </w:pPr>
+    </w:p>
+    <w:p>
+      <w:pPr>
+        <w:pStyle w:val="Prrafodelista"/>
+        <w:numPr>
+          <w:ilvl w:val="0"/>
+          <w:numId w:val="14"/>
+        </w:numPr>
+        <w:jc w:val="both"/>
+        <w:rPr>
+          <w:sz w:val="24"/>
+          <w:lang w:val="fr-FR"/>
+        </w:rPr>
+      </w:pPr>
+      <w:r>
+        <w:rPr>
+          <w:sz w:val="24"/>
+          <w:lang w:val="fr-FR"/>
+        </w:rPr>
+        <w:t>Le rôle d’une association doit être associé impérativement avec le rôle de la classe</w:t>
+      </w:r>
+    </w:p>
+    <w:p>
+      <w:pPr>
+        <w:pStyle w:val="Prrafodelista"/>
+        <w:ind w:left="1571"/>
+        <w:jc w:val="both"/>
+        <w:rPr>
+          <w:sz w:val="24"/>
+          <w:lang w:val="fr-FR"/>
+        </w:rPr>
+      </w:pPr>
+    </w:p>
+    <w:p>
+      <w:pPr>
+        <w:pStyle w:val="Prrafodelista"/>
+        <w:numPr>
+          <w:ilvl w:val="0"/>
+          <w:numId w:val="14"/>
+        </w:numPr>
+        <w:jc w:val="both"/>
+        <w:rPr>
+          <w:sz w:val="24"/>
+          <w:lang w:val="fr-FR"/>
+        </w:rPr>
+      </w:pPr>
+      <w:r>
+        <w:rPr>
+          <w:sz w:val="24"/>
+          <w:lang w:val="fr-FR"/>
+        </w:rPr>
+        <w:t>Le rôle d’une association ne peut pas être le rôle d’une association pour une autre classe</w:t>
+      </w:r>
+    </w:p>
+    <w:p>
+      <w:pPr>
+        <w:pStyle w:val="Prrafodelista"/>
+        <w:ind w:left="1571"/>
+        <w:jc w:val="both"/>
+        <w:rPr>
+          <w:sz w:val="24"/>
+          <w:lang w:val="fr-FR"/>
+        </w:rPr>
+      </w:pPr>
+    </w:p>
+    <w:p>
+      <w:pPr>
+        <w:pStyle w:val="Prrafodelista"/>
+        <w:numPr>
+          <w:ilvl w:val="0"/>
+          <w:numId w:val="14"/>
+        </w:numPr>
+        <w:jc w:val="both"/>
+        <w:rPr>
+          <w:sz w:val="24"/>
+          <w:lang w:val="fr-FR"/>
+        </w:rPr>
+      </w:pPr>
+      <w:r>
+        <w:rPr>
+          <w:sz w:val="24"/>
+          <w:lang w:val="fr-FR"/>
+        </w:rPr>
+        <w:t>Les acteurs peuvent seulement avoir associations avec uses de casse et classes</w:t>
+      </w:r>
     </w:p>
     <w:sectPr>
       <w:pgSz w:w="11906" w:h="16838"/>
@@ -4878,6 +5785,119 @@
     </w:lvl>
   </w:abstractNum>
   <w:abstractNum w:abstractNumId="1">
+    <w:nsid w:val="102D306B"/>
+    <w:multiLevelType w:val="hybridMultilevel"/>
+    <w:tmpl w:val="CC0A2A90"/>
+    <w:lvl w:ilvl="0" w:tplc="0C0A0001">
+      <w:start w:val="1"/>
+      <w:numFmt w:val="bullet"/>
+      <w:lvlText w:val=""/>
+      <w:lvlJc w:val="left"/>
+      <w:pPr>
+        <w:ind w:left="1571" w:hanging="360"/>
+      </w:pPr>
+      <w:rPr>
+        <w:rFonts w:ascii="Symbol" w:hAnsi="Symbol" w:hint="default"/>
+      </w:rPr>
+    </w:lvl>
+    <w:lvl w:ilvl="1" w:tplc="0C0A0003" w:tentative="1">
+      <w:start w:val="1"/>
+      <w:numFmt w:val="bullet"/>
+      <w:lvlText w:val="o"/>
+      <w:lvlJc w:val="left"/>
+      <w:pPr>
+        <w:ind w:left="2291" w:hanging="360"/>
+      </w:pPr>
+      <w:rPr>
+        <w:rFonts w:ascii="Courier New" w:hAnsi="Courier New" w:cs="Courier New" w:hint="default"/>
+      </w:rPr>
+    </w:lvl>
+    <w:lvl w:ilvl="2" w:tplc="0C0A0005" w:tentative="1">
+      <w:start w:val="1"/>
+      <w:numFmt w:val="bullet"/>
+      <w:lvlText w:val=""/>
+      <w:lvlJc w:val="left"/>
+      <w:pPr>
+        <w:ind w:left="3011" w:hanging="360"/>
+      </w:pPr>
+      <w:rPr>
+        <w:rFonts w:ascii="Wingdings" w:hAnsi="Wingdings" w:hint="default"/>
+      </w:rPr>
+    </w:lvl>
+    <w:lvl w:ilvl="3" w:tplc="0C0A0001" w:tentative="1">
+      <w:start w:val="1"/>
+      <w:numFmt w:val="bullet"/>
+      <w:lvlText w:val=""/>
+      <w:lvlJc w:val="left"/>
+      <w:pPr>
+        <w:ind w:left="3731" w:hanging="360"/>
+      </w:pPr>
+      <w:rPr>
+        <w:rFonts w:ascii="Symbol" w:hAnsi="Symbol" w:hint="default"/>
+      </w:rPr>
+    </w:lvl>
+    <w:lvl w:ilvl="4" w:tplc="0C0A0003" w:tentative="1">
+      <w:start w:val="1"/>
+      <w:numFmt w:val="bullet"/>
+      <w:lvlText w:val="o"/>
+      <w:lvlJc w:val="left"/>
+      <w:pPr>
+        <w:ind w:left="4451" w:hanging="360"/>
+      </w:pPr>
+      <w:rPr>
+        <w:rFonts w:ascii="Courier New" w:hAnsi="Courier New" w:cs="Courier New" w:hint="default"/>
+      </w:rPr>
+    </w:lvl>
+    <w:lvl w:ilvl="5" w:tplc="0C0A0005" w:tentative="1">
+      <w:start w:val="1"/>
+      <w:numFmt w:val="bullet"/>
+      <w:lvlText w:val=""/>
+      <w:lvlJc w:val="left"/>
+      <w:pPr>
+        <w:ind w:left="5171" w:hanging="360"/>
+      </w:pPr>
+      <w:rPr>
+        <w:rFonts w:ascii="Wingdings" w:hAnsi="Wingdings" w:hint="default"/>
+      </w:rPr>
+    </w:lvl>
+    <w:lvl w:ilvl="6" w:tplc="0C0A0001" w:tentative="1">
+      <w:start w:val="1"/>
+      <w:numFmt w:val="bullet"/>
+      <w:lvlText w:val=""/>
+      <w:lvlJc w:val="left"/>
+      <w:pPr>
+        <w:ind w:left="5891" w:hanging="360"/>
+      </w:pPr>
+      <w:rPr>
+        <w:rFonts w:ascii="Symbol" w:hAnsi="Symbol" w:hint="default"/>
+      </w:rPr>
+    </w:lvl>
+    <w:lvl w:ilvl="7" w:tplc="0C0A0003" w:tentative="1">
+      <w:start w:val="1"/>
+      <w:numFmt w:val="bullet"/>
+      <w:lvlText w:val="o"/>
+      <w:lvlJc w:val="left"/>
+      <w:pPr>
+        <w:ind w:left="6611" w:hanging="360"/>
+      </w:pPr>
+      <w:rPr>
+        <w:rFonts w:ascii="Courier New" w:hAnsi="Courier New" w:cs="Courier New" w:hint="default"/>
+      </w:rPr>
+    </w:lvl>
+    <w:lvl w:ilvl="8" w:tplc="0C0A0005" w:tentative="1">
+      <w:start w:val="1"/>
+      <w:numFmt w:val="bullet"/>
+      <w:lvlText w:val=""/>
+      <w:lvlJc w:val="left"/>
+      <w:pPr>
+        <w:ind w:left="7331" w:hanging="360"/>
+      </w:pPr>
+      <w:rPr>
+        <w:rFonts w:ascii="Wingdings" w:hAnsi="Wingdings" w:hint="default"/>
+      </w:rPr>
+    </w:lvl>
+  </w:abstractNum>
+  <w:abstractNum w:abstractNumId="2">
     <w:nsid w:val="1C8B2691"/>
     <w:multiLevelType w:val="hybridMultilevel"/>
     <w:tmpl w:val="1E260772"/>
@@ -4989,7 +6009,7 @@
       </w:rPr>
     </w:lvl>
   </w:abstractNum>
-  <w:abstractNum w:abstractNumId="2">
+  <w:abstractNum w:abstractNumId="3">
     <w:nsid w:val="208E11B6"/>
     <w:multiLevelType w:val="hybridMultilevel"/>
     <w:tmpl w:val="4DD2E3EA"/>
@@ -5101,7 +6121,7 @@
       </w:rPr>
     </w:lvl>
   </w:abstractNum>
-  <w:abstractNum w:abstractNumId="3">
+  <w:abstractNum w:abstractNumId="4">
     <w:nsid w:val="275A5623"/>
     <w:multiLevelType w:val="hybridMultilevel"/>
     <w:tmpl w:val="C7D6E3A8"/>
@@ -5213,7 +6233,7 @@
       </w:rPr>
     </w:lvl>
   </w:abstractNum>
-  <w:abstractNum w:abstractNumId="4">
+  <w:abstractNum w:abstractNumId="5">
     <w:nsid w:val="29170D3B"/>
     <w:multiLevelType w:val="hybridMultilevel"/>
     <w:tmpl w:val="B4C46F64"/>
@@ -5325,7 +6345,7 @@
       </w:rPr>
     </w:lvl>
   </w:abstractNum>
-  <w:abstractNum w:abstractNumId="5">
+  <w:abstractNum w:abstractNumId="6">
     <w:nsid w:val="467D7904"/>
     <w:multiLevelType w:val="hybridMultilevel"/>
     <w:tmpl w:val="F8EE4FEA"/>
@@ -5437,7 +6457,7 @@
       </w:rPr>
     </w:lvl>
   </w:abstractNum>
-  <w:abstractNum w:abstractNumId="6">
+  <w:abstractNum w:abstractNumId="7">
     <w:nsid w:val="4B8D178E"/>
     <w:multiLevelType w:val="hybridMultilevel"/>
     <w:tmpl w:val="01BE203A"/>
@@ -5549,7 +6569,7 @@
       </w:rPr>
     </w:lvl>
   </w:abstractNum>
-  <w:abstractNum w:abstractNumId="7">
+  <w:abstractNum w:abstractNumId="8">
     <w:nsid w:val="50D3758F"/>
     <w:multiLevelType w:val="hybridMultilevel"/>
     <w:tmpl w:val="87F0612A"/>
@@ -5661,7 +6681,7 @@
       </w:rPr>
     </w:lvl>
   </w:abstractNum>
-  <w:abstractNum w:abstractNumId="8">
+  <w:abstractNum w:abstractNumId="9">
     <w:nsid w:val="53732228"/>
     <w:multiLevelType w:val="hybridMultilevel"/>
     <w:tmpl w:val="16947818"/>
@@ -5773,7 +6793,7 @@
       </w:rPr>
     </w:lvl>
   </w:abstractNum>
-  <w:abstractNum w:abstractNumId="9">
+  <w:abstractNum w:abstractNumId="10">
     <w:nsid w:val="56DD19D1"/>
     <w:multiLevelType w:val="hybridMultilevel"/>
     <w:tmpl w:val="C542F206"/>
@@ -5885,7 +6905,7 @@
       </w:rPr>
     </w:lvl>
   </w:abstractNum>
-  <w:abstractNum w:abstractNumId="10">
+  <w:abstractNum w:abstractNumId="11">
     <w:nsid w:val="605F6C9F"/>
     <w:multiLevelType w:val="hybridMultilevel"/>
     <w:tmpl w:val="C1BE3FC0"/>
@@ -5997,7 +7017,7 @@
       </w:rPr>
     </w:lvl>
   </w:abstractNum>
-  <w:abstractNum w:abstractNumId="11">
+  <w:abstractNum w:abstractNumId="12">
     <w:nsid w:val="6B573DC6"/>
     <w:multiLevelType w:val="hybridMultilevel"/>
     <w:tmpl w:val="DD0A45A8"/>
@@ -6086,7 +7106,7 @@
       </w:pPr>
     </w:lvl>
   </w:abstractNum>
-  <w:abstractNum w:abstractNumId="12">
+  <w:abstractNum w:abstractNumId="13">
     <w:nsid w:val="7EA25289"/>
     <w:multiLevelType w:val="hybridMultilevel"/>
     <w:tmpl w:val="C00294D2"/>
@@ -6199,43 +7219,46 @@
     </w:lvl>
   </w:abstractNum>
   <w:num w:numId="1">
-    <w:abstractNumId w:val="3"/>
+    <w:abstractNumId w:val="4"/>
   </w:num>
   <w:num w:numId="2">
+    <w:abstractNumId w:val="8"/>
+  </w:num>
+  <w:num w:numId="3">
+    <w:abstractNumId w:val="5"/>
+  </w:num>
+  <w:num w:numId="4">
     <w:abstractNumId w:val="7"/>
   </w:num>
-  <w:num w:numId="3">
-    <w:abstractNumId w:val="4"/>
+  <w:num w:numId="5">
+    <w:abstractNumId w:val="13"/>
   </w:num>
-  <w:num w:numId="4">
+  <w:num w:numId="6">
     <w:abstractNumId w:val="6"/>
   </w:num>
-  <w:num w:numId="5">
-    <w:abstractNumId w:val="12"/>
-  </w:num>
-  <w:num w:numId="6">
-    <w:abstractNumId w:val="5"/>
-  </w:num>
   <w:num w:numId="7">
-    <w:abstractNumId w:val="1"/>
+    <w:abstractNumId w:val="2"/>
   </w:num>
   <w:num w:numId="8">
-    <w:abstractNumId w:val="2"/>
+    <w:abstractNumId w:val="3"/>
   </w:num>
   <w:num w:numId="9">
     <w:abstractNumId w:val="0"/>
   </w:num>
   <w:num w:numId="10">
+    <w:abstractNumId w:val="10"/>
+  </w:num>
+  <w:num w:numId="11">
+    <w:abstractNumId w:val="12"/>
+  </w:num>
+  <w:num w:numId="12">
     <w:abstractNumId w:val="9"/>
   </w:num>
-  <w:num w:numId="11">
+  <w:num w:numId="13">
     <w:abstractNumId w:val="11"/>
   </w:num>
-  <w:num w:numId="12">
-    <w:abstractNumId w:val="8"/>
-  </w:num>
-  <w:num w:numId="13">
-    <w:abstractNumId w:val="10"/>
+  <w:num w:numId="14">
+    <w:abstractNumId w:val="1"/>
   </w:num>
 </w:numbering>
 </file>
@@ -6404,6 +7427,7 @@
   <w:style w:type="character" w:default="1" w:styleId="Fuentedeprrafopredeter">
     <w:name w:val="Default Paragraph Font"/>
     <w:uiPriority w:val="1"/>
+    <w:semiHidden/>
     <w:unhideWhenUsed/>
   </w:style>
   <w:style w:type="table" w:default="1" w:styleId="Tablanormal">

</xml_diff>